<commit_message>
Update LMIC reference manual & refs thereto.
</commit_message>
<xml_diff>
--- a/doc/LMIC-v4.1.0.docx
+++ b/doc/LMIC-v4.1.0.docx
@@ -154,21 +154,11 @@
             <w:r>
               <w:t xml:space="preserve">Version </w:t>
             </w:r>
-            <w:r>
-              <w:fldChar w:fldCharType="begin"/>
-            </w:r>
-            <w:r>
-              <w:instrText xml:space="preserve"> DOCPROPERTY  Version  \* MERGEFORMAT </w:instrText>
-            </w:r>
-            <w:r>
-              <w:fldChar w:fldCharType="separate"/>
-            </w:r>
-            <w:r>
-              <w:t>4.0.0</w:t>
-            </w:r>
-            <w:r>
-              <w:fldChar w:fldCharType="end"/>
-            </w:r>
+            <w:fldSimple w:instr=" DOCPROPERTY  Version  \* MERGEFORMAT ">
+              <w:r>
+                <w:t>4.1.0</w:t>
+              </w:r>
+            </w:fldSimple>
           </w:p>
           <w:p>
             <w:pPr>
@@ -182,21 +172,11 @@
                 <w:szCs w:val="22"/>
               </w:rPr>
             </w:pPr>
-            <w:r>
-              <w:fldChar w:fldCharType="begin"/>
-            </w:r>
-            <w:r>
-              <w:instrText xml:space="preserve"> DOCPROPERTY  Date  \* MERGEFORMAT </w:instrText>
-            </w:r>
-            <w:r>
-              <w:fldChar w:fldCharType="separate"/>
-            </w:r>
-            <w:r>
-              <w:t>2021-06-01</w:t>
-            </w:r>
-            <w:r>
-              <w:fldChar w:fldCharType="end"/>
-            </w:r>
+            <w:fldSimple w:instr=" DOCPROPERTY  Date  \* MERGEFORMAT ">
+              <w:r>
+                <w:t>2021-10-10</w:t>
+              </w:r>
+            </w:fldSimple>
           </w:p>
         </w:tc>
       </w:tr>
@@ -905,7 +885,7 @@
         </w:rPr>
         <w:fldChar w:fldCharType="separate"/>
       </w:r>
-      <w:hyperlink w:anchor="_Toc73449248" w:history="1">
+      <w:hyperlink w:anchor="_Toc84799144" w:history="1">
         <w:r>
           <w:rPr>
             <w:rStyle w:val="Hyperlink"/>
@@ -950,7 +930,7 @@
             <w:noProof/>
             <w:webHidden/>
           </w:rPr>
-          <w:instrText xml:space="preserve"> PAGEREF _Toc73449248 \h </w:instrText>
+          <w:instrText xml:space="preserve"> PAGEREF _Toc84799144 \h </w:instrText>
         </w:r>
         <w:r>
           <w:rPr>
@@ -996,7 +976,7 @@
           <w:lang w:eastAsia="zh-CN"/>
         </w:rPr>
       </w:pPr>
-      <w:hyperlink w:anchor="_Toc73449249" w:history="1">
+      <w:hyperlink w:anchor="_Toc84799145" w:history="1">
         <w:r>
           <w:rPr>
             <w:rStyle w:val="Hyperlink"/>
@@ -1040,7 +1020,7 @@
             <w:noProof/>
             <w:webHidden/>
           </w:rPr>
-          <w:instrText xml:space="preserve"> PAGEREF _Toc73449249 \h </w:instrText>
+          <w:instrText xml:space="preserve"> PAGEREF _Toc84799145 \h </w:instrText>
         </w:r>
         <w:r>
           <w:rPr>
@@ -1086,7 +1066,7 @@
           <w:lang w:eastAsia="zh-CN"/>
         </w:rPr>
       </w:pPr>
-      <w:hyperlink w:anchor="_Toc73449250" w:history="1">
+      <w:hyperlink w:anchor="_Toc84799146" w:history="1">
         <w:r>
           <w:rPr>
             <w:rStyle w:val="Hyperlink"/>
@@ -1130,7 +1110,7 @@
             <w:noProof/>
             <w:webHidden/>
           </w:rPr>
-          <w:instrText xml:space="preserve"> PAGEREF _Toc73449250 \h </w:instrText>
+          <w:instrText xml:space="preserve"> PAGEREF _Toc84799146 \h </w:instrText>
         </w:r>
         <w:r>
           <w:rPr>
@@ -1177,7 +1157,7 @@
           <w:lang w:eastAsia="zh-CN"/>
         </w:rPr>
       </w:pPr>
-      <w:hyperlink w:anchor="_Toc73449251" w:history="1">
+      <w:hyperlink w:anchor="_Toc84799147" w:history="1">
         <w:r>
           <w:rPr>
             <w:rStyle w:val="Hyperlink"/>
@@ -1222,7 +1202,7 @@
             <w:noProof/>
             <w:webHidden/>
           </w:rPr>
-          <w:instrText xml:space="preserve"> PAGEREF _Toc73449251 \h </w:instrText>
+          <w:instrText xml:space="preserve"> PAGEREF _Toc84799147 \h </w:instrText>
         </w:r>
         <w:r>
           <w:rPr>
@@ -1268,7 +1248,7 @@
           <w:lang w:eastAsia="zh-CN"/>
         </w:rPr>
       </w:pPr>
-      <w:hyperlink w:anchor="_Toc73449252" w:history="1">
+      <w:hyperlink w:anchor="_Toc84799148" w:history="1">
         <w:r>
           <w:rPr>
             <w:rStyle w:val="Hyperlink"/>
@@ -1312,7 +1292,7 @@
             <w:noProof/>
             <w:webHidden/>
           </w:rPr>
-          <w:instrText xml:space="preserve"> PAGEREF _Toc73449252 \h </w:instrText>
+          <w:instrText xml:space="preserve"> PAGEREF _Toc84799148 \h </w:instrText>
         </w:r>
         <w:r>
           <w:rPr>
@@ -1358,7 +1338,7 @@
           <w:lang w:eastAsia="zh-CN"/>
         </w:rPr>
       </w:pPr>
-      <w:hyperlink w:anchor="_Toc73449253" w:history="1">
+      <w:hyperlink w:anchor="_Toc84799149" w:history="1">
         <w:r>
           <w:rPr>
             <w:rStyle w:val="Hyperlink"/>
@@ -1402,7 +1382,7 @@
             <w:noProof/>
             <w:webHidden/>
           </w:rPr>
-          <w:instrText xml:space="preserve"> PAGEREF _Toc73449253 \h </w:instrText>
+          <w:instrText xml:space="preserve"> PAGEREF _Toc84799149 \h </w:instrText>
         </w:r>
         <w:r>
           <w:rPr>
@@ -1448,7 +1428,7 @@
           <w:lang w:eastAsia="zh-CN"/>
         </w:rPr>
       </w:pPr>
-      <w:hyperlink w:anchor="_Toc73449254" w:history="1">
+      <w:hyperlink w:anchor="_Toc84799150" w:history="1">
         <w:r>
           <w:rPr>
             <w:rStyle w:val="Hyperlink"/>
@@ -1492,7 +1472,7 @@
             <w:noProof/>
             <w:webHidden/>
           </w:rPr>
-          <w:instrText xml:space="preserve"> PAGEREF _Toc73449254 \h </w:instrText>
+          <w:instrText xml:space="preserve"> PAGEREF _Toc84799150 \h </w:instrText>
         </w:r>
         <w:r>
           <w:rPr>
@@ -1538,7 +1518,7 @@
           <w:lang w:eastAsia="zh-CN"/>
         </w:rPr>
       </w:pPr>
-      <w:hyperlink w:anchor="_Toc73449255" w:history="1">
+      <w:hyperlink w:anchor="_Toc84799151" w:history="1">
         <w:r>
           <w:rPr>
             <w:rStyle w:val="Hyperlink"/>
@@ -1582,7 +1562,7 @@
             <w:noProof/>
             <w:webHidden/>
           </w:rPr>
-          <w:instrText xml:space="preserve"> PAGEREF _Toc73449255 \h </w:instrText>
+          <w:instrText xml:space="preserve"> PAGEREF _Toc84799151 \h </w:instrText>
         </w:r>
         <w:r>
           <w:rPr>
@@ -1628,7 +1608,7 @@
           <w:lang w:eastAsia="zh-CN"/>
         </w:rPr>
       </w:pPr>
-      <w:hyperlink w:anchor="_Toc73449256" w:history="1">
+      <w:hyperlink w:anchor="_Toc84799152" w:history="1">
         <w:r>
           <w:rPr>
             <w:rStyle w:val="Hyperlink"/>
@@ -1672,7 +1652,7 @@
             <w:noProof/>
             <w:webHidden/>
           </w:rPr>
-          <w:instrText xml:space="preserve"> PAGEREF _Toc73449256 \h </w:instrText>
+          <w:instrText xml:space="preserve"> PAGEREF _Toc84799152 \h </w:instrText>
         </w:r>
         <w:r>
           <w:rPr>
@@ -1719,7 +1699,7 @@
           <w:lang w:eastAsia="zh-CN"/>
         </w:rPr>
       </w:pPr>
-      <w:hyperlink w:anchor="_Toc73449257" w:history="1">
+      <w:hyperlink w:anchor="_Toc84799153" w:history="1">
         <w:r>
           <w:rPr>
             <w:rStyle w:val="Hyperlink"/>
@@ -1764,7 +1744,7 @@
             <w:noProof/>
             <w:webHidden/>
           </w:rPr>
-          <w:instrText xml:space="preserve"> PAGEREF _Toc73449257 \h </w:instrText>
+          <w:instrText xml:space="preserve"> PAGEREF _Toc84799153 \h </w:instrText>
         </w:r>
         <w:r>
           <w:rPr>
@@ -1810,7 +1790,7 @@
           <w:lang w:eastAsia="zh-CN"/>
         </w:rPr>
       </w:pPr>
-      <w:hyperlink w:anchor="_Toc73449258" w:history="1">
+      <w:hyperlink w:anchor="_Toc84799154" w:history="1">
         <w:r>
           <w:rPr>
             <w:rStyle w:val="Hyperlink"/>
@@ -1854,7 +1834,7 @@
             <w:noProof/>
             <w:webHidden/>
           </w:rPr>
-          <w:instrText xml:space="preserve"> PAGEREF _Toc73449258 \h </w:instrText>
+          <w:instrText xml:space="preserve"> PAGEREF _Toc84799154 \h </w:instrText>
         </w:r>
         <w:r>
           <w:rPr>
@@ -1874,7 +1854,7 @@
             <w:noProof/>
             <w:webHidden/>
           </w:rPr>
-          <w:t>22</w:t>
+          <w:t>23</w:t>
         </w:r>
         <w:r>
           <w:rPr>
@@ -1900,7 +1880,7 @@
           <w:lang w:eastAsia="zh-CN"/>
         </w:rPr>
       </w:pPr>
-      <w:hyperlink w:anchor="_Toc73449259" w:history="1">
+      <w:hyperlink w:anchor="_Toc84799155" w:history="1">
         <w:r>
           <w:rPr>
             <w:rStyle w:val="Hyperlink"/>
@@ -1944,7 +1924,7 @@
             <w:noProof/>
             <w:webHidden/>
           </w:rPr>
-          <w:instrText xml:space="preserve"> PAGEREF _Toc73449259 \h </w:instrText>
+          <w:instrText xml:space="preserve"> PAGEREF _Toc84799155 \h </w:instrText>
         </w:r>
         <w:r>
           <w:rPr>
@@ -1964,7 +1944,7 @@
             <w:noProof/>
             <w:webHidden/>
           </w:rPr>
-          <w:t>24</w:t>
+          <w:t>25</w:t>
         </w:r>
         <w:r>
           <w:rPr>
@@ -1991,7 +1971,7 @@
           <w:lang w:eastAsia="zh-CN"/>
         </w:rPr>
       </w:pPr>
-      <w:hyperlink w:anchor="_Toc73449260" w:history="1">
+      <w:hyperlink w:anchor="_Toc84799156" w:history="1">
         <w:r>
           <w:rPr>
             <w:rStyle w:val="Hyperlink"/>
@@ -2036,7 +2016,7 @@
             <w:noProof/>
             <w:webHidden/>
           </w:rPr>
-          <w:instrText xml:space="preserve"> PAGEREF _Toc73449260 \h </w:instrText>
+          <w:instrText xml:space="preserve"> PAGEREF _Toc84799156 \h </w:instrText>
         </w:r>
         <w:r>
           <w:rPr>
@@ -2056,7 +2036,7 @@
             <w:noProof/>
             <w:webHidden/>
           </w:rPr>
-          <w:t>25</w:t>
+          <w:t>26</w:t>
         </w:r>
         <w:r>
           <w:rPr>
@@ -2083,7 +2063,7 @@
           <w:lang w:eastAsia="zh-CN"/>
         </w:rPr>
       </w:pPr>
-      <w:hyperlink w:anchor="_Toc73449261" w:history="1">
+      <w:hyperlink w:anchor="_Toc84799157" w:history="1">
         <w:r>
           <w:rPr>
             <w:rStyle w:val="Hyperlink"/>
@@ -2128,7 +2108,7 @@
             <w:noProof/>
             <w:webHidden/>
           </w:rPr>
-          <w:instrText xml:space="preserve"> PAGEREF _Toc73449261 \h </w:instrText>
+          <w:instrText xml:space="preserve"> PAGEREF _Toc84799157 \h </w:instrText>
         </w:r>
         <w:r>
           <w:rPr>
@@ -2148,7 +2128,7 @@
             <w:noProof/>
             <w:webHidden/>
           </w:rPr>
-          <w:t>26</w:t>
+          <w:t>27</w:t>
         </w:r>
         <w:r>
           <w:rPr>
@@ -2174,7 +2154,7 @@
           <w:lang w:eastAsia="zh-CN"/>
         </w:rPr>
       </w:pPr>
-      <w:hyperlink w:anchor="_Toc73449262" w:history="1">
+      <w:hyperlink w:anchor="_Toc84799158" w:history="1">
         <w:r>
           <w:rPr>
             <w:rStyle w:val="Hyperlink"/>
@@ -2218,7 +2198,7 @@
             <w:noProof/>
             <w:webHidden/>
           </w:rPr>
-          <w:instrText xml:space="preserve"> PAGEREF _Toc73449262 \h </w:instrText>
+          <w:instrText xml:space="preserve"> PAGEREF _Toc84799158 \h </w:instrText>
         </w:r>
         <w:r>
           <w:rPr>
@@ -2238,7 +2218,7 @@
             <w:noProof/>
             <w:webHidden/>
           </w:rPr>
-          <w:t>26</w:t>
+          <w:t>27</w:t>
         </w:r>
         <w:r>
           <w:rPr>
@@ -2286,7 +2266,7 @@
         <w:pStyle w:val="Heading1"/>
       </w:pPr>
       <w:bookmarkStart w:id="3" w:name="_Toc270878159"/>
-      <w:bookmarkStart w:id="4" w:name="_Toc73449248"/>
+      <w:bookmarkStart w:id="4" w:name="_Toc84799144"/>
       <w:r>
         <w:lastRenderedPageBreak/>
         <w:t>Introduction</w:t>
@@ -2321,9 +2301,14 @@
       <w:r>
         <w:t>(</w:t>
       </w:r>
-      <w:r>
-        <w:t>LMIC</w:t>
-      </w:r>
+      <w:hyperlink r:id="rId12" w:history="1">
+        <w:r>
+          <w:rPr>
+            <w:rStyle w:val="Hyperlink"/>
+          </w:rPr>
+          <w:t>LMIC</w:t>
+        </w:r>
+      </w:hyperlink>
       <w:r>
         <w:t xml:space="preserve">) </w:t>
       </w:r>
@@ -2778,15 +2763,7 @@
                                         <w:szCs w:val="24"/>
                                         <w:lang w:val="de-CH"/>
                                       </w:rPr>
-                                      <w:t xml:space="preserve"> </w:t>
-                                    </w:r>
-                                    <w:r>
-                                      <w:rPr>
-                                        <w:sz w:val="24"/>
-                                        <w:szCs w:val="24"/>
-                                        <w:lang w:val="de-CH"/>
-                                      </w:rPr>
-                                      <w:t>LoRa Radio</w:t>
+                                      <w:t xml:space="preserve"> LoRa Radio</w:t>
                                     </w:r>
                                   </w:p>
                                 </w:txbxContent>
@@ -2841,15 +2818,7 @@
                                         <w:szCs w:val="24"/>
                                         <w:lang w:val="de-CH"/>
                                       </w:rPr>
-                                      <w:t xml:space="preserve">Sensor </w:t>
-                                    </w:r>
-                                    <w:r>
-                                      <w:rPr>
-                                        <w:sz w:val="24"/>
-                                        <w:szCs w:val="24"/>
-                                        <w:lang w:val="de-CH"/>
-                                      </w:rPr>
-                                      <w:t>Hardware</w:t>
+                                      <w:t>Sensor Hardware</w:t>
                                     </w:r>
                                   </w:p>
                                 </w:txbxContent>
@@ -3014,15 +2983,7 @@
                                         <w:szCs w:val="24"/>
                                         <w:lang w:val="de-CH"/>
                                       </w:rPr>
-                                      <w:t xml:space="preserve">Application </w:t>
-                                    </w:r>
-                                    <w:r>
-                                      <w:rPr>
-                                        <w:sz w:val="24"/>
-                                        <w:szCs w:val="24"/>
-                                        <w:lang w:val="de-CH"/>
-                                      </w:rPr>
-                                      <w:t>Drivers</w:t>
+                                      <w:t>Application Drivers</w:t>
                                     </w:r>
                                   </w:p>
                                   <w:p>
@@ -3091,13 +3052,7 @@
                                       <w:rPr>
                                         <w:lang w:val="de-CH"/>
                                       </w:rPr>
-                                      <w:t xml:space="preserve">Hardware </w:t>
-                                    </w:r>
-                                    <w:r>
-                                      <w:rPr>
-                                        <w:lang w:val="de-CH"/>
-                                      </w:rPr>
-                                      <w:t>Abstraction Layer</w:t>
+                                      <w:t>Hardware Abstraction Layer</w:t>
                                     </w:r>
                                   </w:p>
                                 </w:txbxContent>
@@ -3148,13 +3103,7 @@
                                       <w:rPr>
                                         <w:lang w:val="de-CH"/>
                                       </w:rPr>
-                                      <w:t xml:space="preserve">MAC </w:t>
-                                    </w:r>
-                                    <w:r>
-                                      <w:rPr>
-                                        <w:lang w:val="de-CH"/>
-                                      </w:rPr>
-                                      <w:t>State Engine</w:t>
+                                      <w:t>MAC State Engine</w:t>
                                     </w:r>
                                   </w:p>
                                 </w:txbxContent>
@@ -3205,13 +3154,7 @@
                                       <w:rPr>
                                         <w:lang w:val="de-CH"/>
                                       </w:rPr>
-                                      <w:t xml:space="preserve">Run-time </w:t>
-                                    </w:r>
-                                    <w:r>
-                                      <w:rPr>
-                                        <w:lang w:val="de-CH"/>
-                                      </w:rPr>
-                                      <w:t>Environment</w:t>
+                                      <w:t>Run-time Environment</w:t>
                                     </w:r>
                                   </w:p>
                                 </w:txbxContent>
@@ -3266,15 +3209,7 @@
                                         <w:szCs w:val="24"/>
                                         <w:lang w:val="de-CH"/>
                                       </w:rPr>
-                                      <w:t xml:space="preserve">Arduino </w:t>
-                                    </w:r>
-                                    <w:r>
-                                      <w:rPr>
-                                        <w:sz w:val="24"/>
-                                        <w:szCs w:val="24"/>
-                                        <w:lang w:val="de-CH"/>
-                                      </w:rPr>
-                                      <w:t>Platform</w:t>
+                                      <w:t>Arduino Platform</w:t>
                                     </w:r>
                                   </w:p>
                                 </w:txbxContent>
@@ -3361,15 +3296,7 @@
                                   <w:szCs w:val="24"/>
                                   <w:lang w:val="de-CH"/>
                                 </w:rPr>
-                                <w:t xml:space="preserve"> </w:t>
-                              </w:r>
-                              <w:r>
-                                <w:rPr>
-                                  <w:sz w:val="24"/>
-                                  <w:szCs w:val="24"/>
-                                  <w:lang w:val="de-CH"/>
-                                </w:rPr>
-                                <w:t>LoRa Radio</w:t>
+                                <w:t xml:space="preserve"> LoRa Radio</w:t>
                               </w:r>
                             </w:p>
                           </w:txbxContent>
@@ -3395,15 +3322,7 @@
                                   <w:szCs w:val="24"/>
                                   <w:lang w:val="de-CH"/>
                                 </w:rPr>
-                                <w:t xml:space="preserve">Sensor </w:t>
-                              </w:r>
-                              <w:r>
-                                <w:rPr>
-                                  <w:sz w:val="24"/>
-                                  <w:szCs w:val="24"/>
-                                  <w:lang w:val="de-CH"/>
-                                </w:rPr>
-                                <w:t>Hardware</w:t>
+                                <w:t>Sensor Hardware</w:t>
                               </w:r>
                             </w:p>
                           </w:txbxContent>
@@ -3481,15 +3400,7 @@
                                   <w:szCs w:val="24"/>
                                   <w:lang w:val="de-CH"/>
                                 </w:rPr>
-                                <w:t xml:space="preserve">Application </w:t>
-                              </w:r>
-                              <w:r>
-                                <w:rPr>
-                                  <w:sz w:val="24"/>
-                                  <w:szCs w:val="24"/>
-                                  <w:lang w:val="de-CH"/>
-                                </w:rPr>
-                                <w:t>Drivers</w:t>
+                                <w:t>Application Drivers</w:t>
                               </w:r>
                             </w:p>
                             <w:p>
@@ -3529,13 +3440,7 @@
                                 <w:rPr>
                                   <w:lang w:val="de-CH"/>
                                 </w:rPr>
-                                <w:t xml:space="preserve">Hardware </w:t>
-                              </w:r>
-                              <w:r>
-                                <w:rPr>
-                                  <w:lang w:val="de-CH"/>
-                                </w:rPr>
-                                <w:t>Abstraction Layer</w:t>
+                                <w:t>Hardware Abstraction Layer</w:t>
                               </w:r>
                             </w:p>
                           </w:txbxContent>
@@ -3557,13 +3462,7 @@
                                 <w:rPr>
                                   <w:lang w:val="de-CH"/>
                                 </w:rPr>
-                                <w:t xml:space="preserve">MAC </w:t>
-                              </w:r>
-                              <w:r>
-                                <w:rPr>
-                                  <w:lang w:val="de-CH"/>
-                                </w:rPr>
-                                <w:t>State Engine</w:t>
+                                <w:t>MAC State Engine</w:t>
                               </w:r>
                             </w:p>
                           </w:txbxContent>
@@ -3585,13 +3484,7 @@
                                 <w:rPr>
                                   <w:lang w:val="de-CH"/>
                                 </w:rPr>
-                                <w:t xml:space="preserve">Run-time </w:t>
-                              </w:r>
-                              <w:r>
-                                <w:rPr>
-                                  <w:lang w:val="de-CH"/>
-                                </w:rPr>
-                                <w:t>Environment</w:t>
+                                <w:t>Run-time Environment</w:t>
                               </w:r>
                             </w:p>
                           </w:txbxContent>
@@ -3617,15 +3510,7 @@
                                   <w:szCs w:val="24"/>
                                   <w:lang w:val="de-CH"/>
                                 </w:rPr>
-                                <w:t xml:space="preserve">Arduino </w:t>
-                              </w:r>
-                              <w:r>
-                                <w:rPr>
-                                  <w:sz w:val="24"/>
-                                  <w:szCs w:val="24"/>
-                                  <w:lang w:val="de-CH"/>
-                                </w:rPr>
-                                <w:t>Platform</w:t>
+                                <w:t>Arduino Platform</w:t>
                               </w:r>
                             </w:p>
                           </w:txbxContent>
@@ -3721,10 +3606,10 @@
     <w:p>
       <w:pPr>
         <w:sectPr>
-          <w:headerReference w:type="even" r:id="rId12"/>
-          <w:headerReference w:type="default" r:id="rId13"/>
-          <w:footerReference w:type="even" r:id="rId14"/>
-          <w:footerReference w:type="default" r:id="rId15"/>
+          <w:headerReference w:type="even" r:id="rId13"/>
+          <w:headerReference w:type="default" r:id="rId14"/>
+          <w:footerReference w:type="even" r:id="rId15"/>
+          <w:footerReference w:type="default" r:id="rId16"/>
           <w:footnotePr>
             <w:pos w:val="beneathText"/>
           </w:footnotePr>
@@ -3746,7 +3631,7 @@
       <w:bookmarkStart w:id="11" w:name="_Toc270496999"/>
       <w:bookmarkStart w:id="12" w:name="_Toc270497093"/>
       <w:bookmarkStart w:id="13" w:name="_Toc270856856"/>
-      <w:bookmarkStart w:id="14" w:name="_Toc73449249"/>
+      <w:bookmarkStart w:id="14" w:name="_Toc84799145"/>
       <w:r>
         <w:lastRenderedPageBreak/>
         <w:t>LoRaWAN Versions and Features Supported</w:t>
@@ -3926,7 +3811,7 @@
       <w:pPr>
         <w:pStyle w:val="Heading2"/>
       </w:pPr>
-      <w:bookmarkStart w:id="15" w:name="_Toc73449250"/>
+      <w:bookmarkStart w:id="15" w:name="_Toc84799146"/>
       <w:r>
         <w:t>Class A and Class B Support</w:t>
       </w:r>
@@ -4028,7 +3913,7 @@
       <w:pPr>
         <w:pStyle w:val="Heading1"/>
       </w:pPr>
-      <w:bookmarkStart w:id="16" w:name="_Toc73449251"/>
+      <w:bookmarkStart w:id="16" w:name="_Toc84799147"/>
       <w:r>
         <w:lastRenderedPageBreak/>
         <w:t>Programming M</w:t>
@@ -4166,7 +4051,7 @@
         </w:rPr>
         <w:t>The library version follows Semantic Versioning 2.0.0 (</w:t>
       </w:r>
-      <w:hyperlink r:id="rId16" w:history="1">
+      <w:hyperlink r:id="rId17" w:history="1">
         <w:r>
           <w:rPr>
             <w:rStyle w:val="Hyperlink"/>
@@ -4179,7 +4064,21 @@
         <w:rPr>
           <w:rFonts w:cs="Arial"/>
         </w:rPr>
-        <w:t xml:space="preserve">).  A single symbol represents the version. Bits 31..24 represent the major version, bits 23..15 </w:t>
+        <w:t>)</w:t>
+      </w:r>
+      <w:proofErr w:type="gramStart"/>
+      <w:r>
+        <w:rPr>
+          <w:rFonts w:cs="Arial"/>
+        </w:rPr>
+        <w:t xml:space="preserve">.  </w:t>
+      </w:r>
+      <w:proofErr w:type="gramEnd"/>
+      <w:r>
+        <w:rPr>
+          <w:rFonts w:cs="Arial"/>
+        </w:rPr>
+        <w:t xml:space="preserve">A single symbol represents the version. Bits 31..24 represent the major version, bits 23..15 </w:t>
       </w:r>
       <w:r>
         <w:rPr>
@@ -4527,79 +4426,58 @@
           <w:rFonts w:ascii="Consolas" w:hAnsi="Consolas"/>
           <w:sz w:val="18"/>
         </w:rPr>
-        <w:t>ARDUINO_LMIC_VERSION_COMPARE_LE</w:t>
+        <w:t>ARDUINO_LMIC_VERSION_COMPARE_LE(v1,</w:t>
+      </w:r>
+      <w:r>
+        <w:t> </w:t>
       </w:r>
       <w:r>
         <w:rPr>
           <w:rFonts w:ascii="Consolas" w:hAnsi="Consolas"/>
           <w:sz w:val="18"/>
         </w:rPr>
-        <w:t>(v1,</w:t>
-      </w:r>
-      <w:r>
-        <w:t> </w:t>
+        <w:t>v2)</w:t>
+      </w:r>
+      <w:r>
+        <w:t xml:space="preserve">, </w:t>
       </w:r>
       <w:r>
         <w:rPr>
           <w:rFonts w:ascii="Consolas" w:hAnsi="Consolas"/>
           <w:sz w:val="18"/>
         </w:rPr>
+        <w:t>ARDUINO_LMIC_VERSION_COMPARE_GT(v1</w:t>
+      </w:r>
+      <w:r>
+        <w:rPr>
+          <w:rFonts w:ascii="Consolas" w:hAnsi="Consolas"/>
+          <w:sz w:val="18"/>
+        </w:rPr>
+        <w:t>, </w:t>
+      </w:r>
+      <w:r>
+        <w:rPr>
+          <w:rFonts w:ascii="Consolas" w:hAnsi="Consolas"/>
+          <w:sz w:val="18"/>
+        </w:rPr>
         <w:t>v2)</w:t>
       </w:r>
       <w:r>
-        <w:t xml:space="preserve">, </w:t>
-      </w:r>
-      <w:r>
         <w:rPr>
           <w:rFonts w:ascii="Consolas" w:hAnsi="Consolas"/>
           <w:sz w:val="18"/>
         </w:rPr>
-        <w:t>ARDUINO_LMIC_VERSION_COMPARE_</w:t>
+        <w:t>,</w:t>
+      </w:r>
+      <w:r>
+        <w:t xml:space="preserve"> and </w:t>
       </w:r>
       <w:r>
         <w:rPr>
           <w:rFonts w:ascii="Consolas" w:hAnsi="Consolas"/>
           <w:sz w:val="18"/>
         </w:rPr>
-        <w:t>GT(v1</w:t>
-      </w:r>
-      <w:r>
-        <w:rPr>
-          <w:rFonts w:ascii="Consolas" w:hAnsi="Consolas"/>
-          <w:sz w:val="18"/>
-        </w:rPr>
-        <w:t>, </w:t>
-      </w:r>
-      <w:r>
-        <w:rPr>
-          <w:rFonts w:ascii="Consolas" w:hAnsi="Consolas"/>
-          <w:sz w:val="18"/>
-        </w:rPr>
-        <w:t>v2)</w:t>
-      </w:r>
-      <w:r>
-        <w:rPr>
-          <w:rFonts w:ascii="Consolas" w:hAnsi="Consolas"/>
-          <w:sz w:val="18"/>
-        </w:rPr>
-        <w:t>,</w:t>
-      </w:r>
-      <w:r>
-        <w:t xml:space="preserve"> and </w:t>
-      </w:r>
-      <w:r>
-        <w:rPr>
-          <w:rFonts w:ascii="Consolas" w:hAnsi="Consolas"/>
-          <w:sz w:val="18"/>
-        </w:rPr>
-        <w:t>ARDUINO_LMIC_VERSION_COMPARE_</w:t>
-      </w:r>
-      <w:r>
-        <w:rPr>
-          <w:rFonts w:ascii="Consolas" w:hAnsi="Consolas"/>
-          <w:sz w:val="18"/>
-        </w:rPr>
-        <w:t>GE(v1,</w:t>
+        <w:t>ARDUINO_LMIC_VERSION_COMPARE_GE(v1,</w:t>
       </w:r>
       <w:r>
         <w:rPr>
@@ -4762,7 +4640,7 @@
       <w:pPr>
         <w:pStyle w:val="Heading2"/>
       </w:pPr>
-      <w:bookmarkStart w:id="17" w:name="_Toc73449252"/>
+      <w:bookmarkStart w:id="17" w:name="_Toc84799148"/>
       <w:r>
         <w:t>Programming M</w:t>
       </w:r>
@@ -5966,7 +5844,7 @@
       <w:pPr>
         <w:pStyle w:val="Heading2"/>
       </w:pPr>
-      <w:bookmarkStart w:id="21" w:name="_Toc73449253"/>
+      <w:bookmarkStart w:id="21" w:name="_Toc84799149"/>
       <w:r>
         <w:lastRenderedPageBreak/>
         <w:t>Run</w:t>
@@ -7381,7 +7259,7 @@
       <w:pPr>
         <w:pStyle w:val="Heading2"/>
       </w:pPr>
-      <w:bookmarkStart w:id="27" w:name="_Toc73449254"/>
+      <w:bookmarkStart w:id="27" w:name="_Toc84799150"/>
       <w:r>
         <w:t>Application callbacks</w:t>
       </w:r>
@@ -7798,7 +7676,7 @@
         <w:pStyle w:val="Heading2"/>
       </w:pPr>
       <w:bookmarkStart w:id="33" w:name="_Ref529638246"/>
-      <w:bookmarkStart w:id="34" w:name="_Toc73449255"/>
+      <w:bookmarkStart w:id="34" w:name="_Toc84799151"/>
       <w:r>
         <w:t>The LMI</w:t>
       </w:r>
@@ -12242,7 +12120,7 @@
       <w:pPr>
         <w:pStyle w:val="Heading2"/>
       </w:pPr>
-      <w:bookmarkStart w:id="35" w:name="_Toc73449256"/>
+      <w:bookmarkStart w:id="35" w:name="_Toc84799152"/>
       <w:r>
         <w:t>API</w:t>
       </w:r>
@@ -20439,9 +20317,612 @@
     </w:p>
     <w:p>
       <w:pPr>
+        <w:pStyle w:val="StyleHeading3Consolas10pt"/>
+      </w:pPr>
+      <w:r>
+        <w:rPr>
+          <w:b w:val="0"/>
+          <w:sz w:val="18"/>
+        </w:rPr>
+        <w:t>uint8_t</w:t>
+      </w:r>
+      <w:r>
+        <w:t xml:space="preserve"> </w:t>
+      </w:r>
+      <w:proofErr w:type="spellStart"/>
+      <w:r>
+        <w:t>LMI</w:t>
+      </w:r>
+      <w:r>
+        <w:t>C_</w:t>
+      </w:r>
+      <w:r>
+        <w:t>setBatteryLevel</w:t>
+      </w:r>
+      <w:proofErr w:type="spellEnd"/>
+      <w:r>
+        <w:t xml:space="preserve"> </w:t>
+      </w:r>
+      <w:r>
+        <w:rPr>
+          <w:b w:val="0"/>
+          <w:sz w:val="18"/>
+        </w:rPr>
+        <w:t>(</w:t>
+      </w:r>
+      <w:r>
+        <w:rPr>
+          <w:b w:val="0"/>
+          <w:sz w:val="18"/>
+        </w:rPr>
+        <w:t xml:space="preserve">uint8_t </w:t>
+      </w:r>
+      <w:proofErr w:type="spellStart"/>
+      <w:r>
+        <w:rPr>
+          <w:b w:val="0"/>
+          <w:sz w:val="18"/>
+        </w:rPr>
+        <w:t>uBattLevel</w:t>
+      </w:r>
+      <w:proofErr w:type="spellEnd"/>
+      <w:r>
+        <w:rPr>
+          <w:b w:val="0"/>
+          <w:sz w:val="18"/>
+        </w:rPr>
+        <w:t>)</w:t>
+      </w:r>
+    </w:p>
+    <w:p>
+      <w:r>
+        <w:t xml:space="preserve">Set the battery level that will be returned to the network server by the MAC in </w:t>
+      </w:r>
+      <w:proofErr w:type="spellStart"/>
+      <w:r>
+        <w:rPr>
+          <w:rFonts w:ascii="Consolas" w:hAnsi="Consolas"/>
+        </w:rPr>
+        <w:t>DevStatusAns</w:t>
+      </w:r>
+      <w:proofErr w:type="spellEnd"/>
+      <w:r>
+        <w:t xml:space="preserve"> messages. The result of this call is the previous value. The internal value is initialized by </w:t>
+      </w:r>
+      <w:proofErr w:type="spellStart"/>
+      <w:r>
+        <w:t>LMIC_init</w:t>
+      </w:r>
+      <w:proofErr w:type="spellEnd"/>
+      <w:r>
+        <w:t xml:space="preserve">() to </w:t>
+      </w:r>
+      <w:r>
+        <w:rPr>
+          <w:rFonts w:ascii="Consolas" w:hAnsi="Consolas"/>
+        </w:rPr>
+        <w:t>MCMD_DEVS_NOINFO</w:t>
+      </w:r>
+      <w:r>
+        <w:t xml:space="preserve">. The internal value is not changed by </w:t>
+      </w:r>
+      <w:proofErr w:type="spellStart"/>
+      <w:r>
+        <w:rPr>
+          <w:rFonts w:ascii="Consolas" w:hAnsi="Consolas"/>
+        </w:rPr>
+        <w:t>LMIC_reset</w:t>
+      </w:r>
+      <w:proofErr w:type="spellEnd"/>
+      <w:r>
+        <w:rPr>
+          <w:rFonts w:ascii="Consolas" w:hAnsi="Consolas"/>
+        </w:rPr>
+        <w:t>()</w:t>
+      </w:r>
+      <w:r>
+        <w:t>.</w:t>
+      </w:r>
+    </w:p>
+    <w:p/>
+    <w:p>
+      <w:r>
+        <w:t xml:space="preserve">The possible values of </w:t>
+      </w:r>
+      <w:proofErr w:type="spellStart"/>
+      <w:r>
+        <w:rPr>
+          <w:rFonts w:ascii="Consolas" w:hAnsi="Consolas"/>
+        </w:rPr>
+        <w:t>uBattLevel</w:t>
+      </w:r>
+      <w:proofErr w:type="spellEnd"/>
+      <w:r>
+        <w:t xml:space="preserve"> are:</w:t>
+      </w:r>
+    </w:p>
+    <w:p/>
+    <w:tbl>
+      <w:tblPr>
+        <w:tblStyle w:val="TableGrid"/>
+        <w:tblW w:w="0" w:type="auto"/>
+        <w:tblLook w:val="04A0" w:firstRow="1" w:lastRow="0" w:firstColumn="1" w:lastColumn="0" w:noHBand="0" w:noVBand="1"/>
+      </w:tblPr>
+      <w:tblGrid>
+        <w:gridCol w:w="750"/>
+        <w:gridCol w:w="2526"/>
+        <w:gridCol w:w="5799"/>
+      </w:tblGrid>
+      <w:tr>
+        <w:tc>
+          <w:tcPr>
+            <w:tcW w:w="0" w:type="auto"/>
+          </w:tcPr>
+          <w:p>
+            <w:pPr>
+              <w:keepNext/>
+              <w:autoSpaceDE w:val="0"/>
+              <w:rPr>
+                <w:rFonts w:cs="Arial"/>
+                <w:b/>
+              </w:rPr>
+            </w:pPr>
+            <w:r>
+              <w:rPr>
+                <w:rFonts w:cs="Arial"/>
+                <w:b/>
+              </w:rPr>
+              <w:t>Value</w:t>
+            </w:r>
+          </w:p>
+        </w:tc>
+        <w:tc>
+          <w:tcPr>
+            <w:tcW w:w="0" w:type="auto"/>
+          </w:tcPr>
+          <w:p>
+            <w:pPr>
+              <w:keepNext/>
+              <w:autoSpaceDE w:val="0"/>
+              <w:rPr>
+                <w:rFonts w:cs="Arial"/>
+                <w:b/>
+              </w:rPr>
+            </w:pPr>
+            <w:r>
+              <w:rPr>
+                <w:rFonts w:cs="Arial"/>
+                <w:b/>
+              </w:rPr>
+              <w:t>Name</w:t>
+            </w:r>
+          </w:p>
+        </w:tc>
+        <w:tc>
+          <w:tcPr>
+            <w:tcW w:w="0" w:type="auto"/>
+          </w:tcPr>
+          <w:p>
+            <w:pPr>
+              <w:keepNext/>
+              <w:autoSpaceDE w:val="0"/>
+              <w:rPr>
+                <w:rFonts w:cs="Arial"/>
+                <w:b/>
+              </w:rPr>
+            </w:pPr>
+            <w:r>
+              <w:rPr>
+                <w:rFonts w:cs="Arial"/>
+                <w:b/>
+              </w:rPr>
+              <w:t>Meaning</w:t>
+            </w:r>
+          </w:p>
+        </w:tc>
+      </w:tr>
+      <w:tr>
+        <w:tc>
+          <w:tcPr>
+            <w:tcW w:w="0" w:type="auto"/>
+            <w:vAlign w:val="center"/>
+          </w:tcPr>
+          <w:p>
+            <w:pPr>
+              <w:jc w:val="center"/>
+            </w:pPr>
+            <w:r>
+              <w:t>0</w:t>
+            </w:r>
+          </w:p>
+        </w:tc>
+        <w:tc>
+          <w:tcPr>
+            <w:tcW w:w="0" w:type="auto"/>
+            <w:vAlign w:val="center"/>
+          </w:tcPr>
+          <w:p>
+            <w:r>
+              <w:rPr>
+                <w:rFonts w:ascii="Consolas" w:hAnsi="Consolas"/>
+              </w:rPr>
+              <w:t>MCMD_DEVS_EXT_POWER</w:t>
+            </w:r>
+          </w:p>
+        </w:tc>
+        <w:tc>
+          <w:tcPr>
+            <w:tcW w:w="0" w:type="auto"/>
+          </w:tcPr>
+          <w:p>
+            <w:r>
+              <w:t>Device is operating on external power</w:t>
+            </w:r>
+            <w:r>
+              <w:t>.</w:t>
+            </w:r>
+          </w:p>
+        </w:tc>
+      </w:tr>
+      <w:tr>
+        <w:tc>
+          <w:tcPr>
+            <w:tcW w:w="0" w:type="auto"/>
+            <w:vAlign w:val="center"/>
+          </w:tcPr>
+          <w:p>
+            <w:pPr>
+              <w:jc w:val="center"/>
+            </w:pPr>
+            <w:r>
+              <w:t>0x01</w:t>
+            </w:r>
+          </w:p>
+        </w:tc>
+        <w:tc>
+          <w:tcPr>
+            <w:tcW w:w="0" w:type="auto"/>
+            <w:vAlign w:val="center"/>
+          </w:tcPr>
+          <w:p>
+            <w:pPr>
+              <w:rPr>
+                <w:rFonts w:ascii="Consolas" w:hAnsi="Consolas"/>
+              </w:rPr>
+            </w:pPr>
+            <w:r>
+              <w:rPr>
+                <w:rFonts w:ascii="Consolas" w:hAnsi="Consolas"/>
+              </w:rPr>
+              <w:t>MCMD_DEVS_BATT_MIN</w:t>
+            </w:r>
+          </w:p>
+        </w:tc>
+        <w:tc>
+          <w:tcPr>
+            <w:tcW w:w="0" w:type="auto"/>
+          </w:tcPr>
+          <w:p>
+            <w:r>
+              <w:t>Device is operating on battery power; battery is at minimum value.</w:t>
+            </w:r>
+          </w:p>
+        </w:tc>
+      </w:tr>
+      <w:tr>
+        <w:tc>
+          <w:tcPr>
+            <w:tcW w:w="0" w:type="auto"/>
+            <w:vAlign w:val="center"/>
+          </w:tcPr>
+          <w:p>
+            <w:pPr>
+              <w:jc w:val="center"/>
+            </w:pPr>
+            <w:r>
+              <w:t>…</w:t>
+            </w:r>
+          </w:p>
+        </w:tc>
+        <w:tc>
+          <w:tcPr>
+            <w:tcW w:w="0" w:type="auto"/>
+            <w:vAlign w:val="center"/>
+          </w:tcPr>
+          <w:p>
+            <w:pPr>
+              <w:rPr>
+                <w:rFonts w:ascii="Consolas" w:hAnsi="Consolas"/>
+              </w:rPr>
+            </w:pPr>
+          </w:p>
+        </w:tc>
+        <w:tc>
+          <w:tcPr>
+            <w:tcW w:w="0" w:type="auto"/>
+          </w:tcPr>
+          <w:p/>
+        </w:tc>
+      </w:tr>
+      <w:tr>
+        <w:tc>
+          <w:tcPr>
+            <w:tcW w:w="0" w:type="auto"/>
+            <w:vAlign w:val="center"/>
+          </w:tcPr>
+          <w:p>
+            <w:pPr>
+              <w:jc w:val="center"/>
+            </w:pPr>
+            <w:r>
+              <w:t>0xFE</w:t>
+            </w:r>
+          </w:p>
+        </w:tc>
+        <w:tc>
+          <w:tcPr>
+            <w:tcW w:w="0" w:type="auto"/>
+            <w:vAlign w:val="center"/>
+          </w:tcPr>
+          <w:p>
+            <w:pPr>
+              <w:rPr>
+                <w:rFonts w:ascii="Consolas" w:hAnsi="Consolas"/>
+              </w:rPr>
+            </w:pPr>
+            <w:r>
+              <w:rPr>
+                <w:rFonts w:ascii="Consolas" w:hAnsi="Consolas"/>
+              </w:rPr>
+              <w:t>MCMD_DEVS_BATT_MAX</w:t>
+            </w:r>
+          </w:p>
+        </w:tc>
+        <w:tc>
+          <w:tcPr>
+            <w:tcW w:w="0" w:type="auto"/>
+          </w:tcPr>
+          <w:p>
+            <w:r>
+              <w:t>Device is operating on battery power; battery is at maximum value</w:t>
+            </w:r>
+          </w:p>
+        </w:tc>
+      </w:tr>
+      <w:tr>
+        <w:tc>
+          <w:tcPr>
+            <w:tcW w:w="0" w:type="auto"/>
+            <w:vAlign w:val="center"/>
+          </w:tcPr>
+          <w:p>
+            <w:pPr>
+              <w:jc w:val="center"/>
+            </w:pPr>
+            <w:r>
+              <w:t>0x</w:t>
+            </w:r>
+            <w:r>
+              <w:t>FF</w:t>
+            </w:r>
+          </w:p>
+        </w:tc>
+        <w:tc>
+          <w:tcPr>
+            <w:tcW w:w="0" w:type="auto"/>
+            <w:vAlign w:val="center"/>
+          </w:tcPr>
+          <w:p>
+            <w:pPr>
+              <w:rPr>
+                <w:rFonts w:ascii="Consolas" w:hAnsi="Consolas"/>
+              </w:rPr>
+            </w:pPr>
+            <w:r>
+              <w:rPr>
+                <w:rFonts w:ascii="Consolas" w:hAnsi="Consolas"/>
+              </w:rPr>
+              <w:t>MCMD_DEVS_BATT_NOINFO</w:t>
+            </w:r>
+          </w:p>
+        </w:tc>
+        <w:tc>
+          <w:tcPr>
+            <w:tcW w:w="0" w:type="auto"/>
+          </w:tcPr>
+          <w:p>
+            <w:r>
+              <w:t>The device doesn’t know its battery / power state, and was unable to measure the battery level.</w:t>
+            </w:r>
+          </w:p>
+        </w:tc>
+      </w:tr>
+    </w:tbl>
+    <w:p/>
+    <w:p>
+      <w:r>
+        <w:lastRenderedPageBreak/>
+        <w:t>If the application knows the battery level as a % of capacity (from 0% to 100%, inclusive), it should calculate as follows.</w:t>
+      </w:r>
+    </w:p>
+    <w:p/>
+    <w:p>
+      <w:pPr>
+        <w:pStyle w:val="Listing"/>
+        <w:numPr>
+          <w:ilvl w:val="0"/>
+          <w:numId w:val="0"/>
+        </w:numPr>
+        <w:ind w:left="360"/>
+      </w:pPr>
+      <w:proofErr w:type="spellStart"/>
+      <w:r>
+        <w:t>uBattLevel</w:t>
+      </w:r>
+      <w:proofErr w:type="spellEnd"/>
+      <w:r>
+        <w:t xml:space="preserve"> = (MCMD_DEVS_BAT_MAX – MCMD_DEVS_BAT_MIN253 + 50) * </w:t>
+      </w:r>
+      <w:proofErr w:type="spellStart"/>
+      <w:r>
+        <w:t>uBatteryPercent</w:t>
+      </w:r>
+      <w:proofErr w:type="spellEnd"/>
+      <w:r>
+        <w:t xml:space="preserve"> / </w:t>
+      </w:r>
+      <w:proofErr w:type="gramStart"/>
+      <w:r>
+        <w:t>100</w:t>
+      </w:r>
+      <w:r>
+        <w:t>;</w:t>
+      </w:r>
+      <w:proofErr w:type="gramEnd"/>
+    </w:p>
+    <w:p>
+      <w:pPr>
+        <w:pStyle w:val="Listing"/>
+        <w:numPr>
+          <w:ilvl w:val="0"/>
+          <w:numId w:val="0"/>
+        </w:numPr>
+        <w:ind w:left="360"/>
+      </w:pPr>
+      <w:proofErr w:type="spellStart"/>
+      <w:r>
+        <w:t>uBattLevel</w:t>
+      </w:r>
+      <w:proofErr w:type="spellEnd"/>
+      <w:r>
+        <w:t xml:space="preserve"> += MCMD_DEVS_BAT_</w:t>
+      </w:r>
+      <w:proofErr w:type="gramStart"/>
+      <w:r>
+        <w:t>MIN;</w:t>
+      </w:r>
+      <w:proofErr w:type="gramEnd"/>
+    </w:p>
+    <w:p>
+      <w:pPr>
+        <w:pStyle w:val="Listing"/>
+        <w:numPr>
+          <w:ilvl w:val="0"/>
+          <w:numId w:val="0"/>
+        </w:numPr>
+        <w:ind w:left="360"/>
+      </w:pPr>
+    </w:p>
+    <w:p>
+      <w:pPr>
+        <w:pStyle w:val="Listing"/>
+        <w:numPr>
+          <w:ilvl w:val="0"/>
+          <w:numId w:val="0"/>
+        </w:numPr>
+        <w:ind w:left="360"/>
+      </w:pPr>
+      <w:proofErr w:type="spellStart"/>
+      <w:r>
+        <w:t>LMIC_setBatteryLevel</w:t>
+      </w:r>
+      <w:proofErr w:type="spellEnd"/>
+      <w:r>
+        <w:t>(</w:t>
+      </w:r>
+      <w:proofErr w:type="spellStart"/>
+      <w:r>
+        <w:t>uBattLevel</w:t>
+      </w:r>
+      <w:proofErr w:type="spellEnd"/>
+      <w:proofErr w:type="gramStart"/>
+      <w:r>
+        <w:t>);</w:t>
+      </w:r>
+      <w:proofErr w:type="gramEnd"/>
+    </w:p>
+    <w:p>
+      <w:bookmarkStart w:id="58" w:name="_Toc84799153"/>
+    </w:p>
+    <w:p>
+      <w:pPr>
+        <w:pStyle w:val="StyleHeading3Consolas10pt"/>
+      </w:pPr>
+      <w:r>
+        <w:rPr>
+          <w:b w:val="0"/>
+          <w:sz w:val="18"/>
+        </w:rPr>
+        <w:t>uint8_t</w:t>
+      </w:r>
+      <w:r>
+        <w:t xml:space="preserve"> </w:t>
+      </w:r>
+      <w:proofErr w:type="spellStart"/>
+      <w:r>
+        <w:t>LMI</w:t>
+      </w:r>
+      <w:r>
+        <w:t>C_</w:t>
+      </w:r>
+      <w:r>
+        <w:t>g</w:t>
+      </w:r>
+      <w:r>
+        <w:t>etBatteryLevel</w:t>
+      </w:r>
+      <w:proofErr w:type="spellEnd"/>
+      <w:r>
+        <w:t xml:space="preserve"> </w:t>
+      </w:r>
+      <w:r>
+        <w:rPr>
+          <w:b w:val="0"/>
+          <w:sz w:val="18"/>
+        </w:rPr>
+        <w:t>(</w:t>
+      </w:r>
+      <w:r>
+        <w:rPr>
+          <w:b w:val="0"/>
+          <w:sz w:val="18"/>
+        </w:rPr>
+        <w:t>void</w:t>
+      </w:r>
+      <w:r>
+        <w:rPr>
+          <w:b w:val="0"/>
+          <w:sz w:val="18"/>
+        </w:rPr>
+        <w:t>)</w:t>
+      </w:r>
+    </w:p>
+    <w:p>
+      <w:r>
+        <w:t xml:space="preserve">This function returns the battery level currently stored for use by the MAC. The value is as described in </w:t>
+      </w:r>
+      <w:proofErr w:type="spellStart"/>
+      <w:r>
+        <w:rPr>
+          <w:rFonts w:ascii="Consolas" w:hAnsi="Consolas"/>
+        </w:rPr>
+        <w:t>LMIC_setBatteryLevel</w:t>
+      </w:r>
+      <w:proofErr w:type="spellEnd"/>
+      <w:r>
+        <w:rPr>
+          <w:rFonts w:ascii="Consolas" w:hAnsi="Consolas"/>
+        </w:rPr>
+        <w:t>()</w:t>
+      </w:r>
+      <w:r>
+        <w:t>.</w:t>
+      </w:r>
+    </w:p>
+    <w:p>
+      <w:pPr>
         <w:pStyle w:val="Heading1"/>
       </w:pPr>
-      <w:bookmarkStart w:id="58" w:name="_Toc73449257"/>
       <w:r>
         <w:lastRenderedPageBreak/>
         <w:t>Hardware Abstraction L</w:t>
@@ -20466,7 +20947,7 @@
       <w:pPr>
         <w:pStyle w:val="Heading2"/>
       </w:pPr>
-      <w:bookmarkStart w:id="59" w:name="_Toc73449258"/>
+      <w:bookmarkStart w:id="59" w:name="_Toc84799154"/>
       <w:r>
         <w:t>HAL</w:t>
       </w:r>
@@ -22627,7 +23108,7 @@
       <w:pPr>
         <w:pStyle w:val="Heading2"/>
       </w:pPr>
-      <w:bookmarkStart w:id="61" w:name="_Toc73449259"/>
+      <w:bookmarkStart w:id="61" w:name="_Toc84799155"/>
       <w:r>
         <w:t xml:space="preserve">HAL </w:t>
       </w:r>
@@ -22681,7 +23162,7 @@
       <w:pPr>
         <w:pStyle w:val="Heading1"/>
       </w:pPr>
-      <w:bookmarkStart w:id="62" w:name="_Toc73449260"/>
+      <w:bookmarkStart w:id="62" w:name="_Toc84799156"/>
       <w:r>
         <w:lastRenderedPageBreak/>
         <w:t>Examples</w:t>
@@ -22724,7 +23205,7 @@
       </w:pPr>
       <w:bookmarkStart w:id="63" w:name="_Toc270856295"/>
       <w:bookmarkStart w:id="64" w:name="_Toc270879879"/>
-      <w:bookmarkStart w:id="65" w:name="_Toc73449261"/>
+      <w:bookmarkStart w:id="65" w:name="_Toc84799157"/>
       <w:bookmarkEnd w:id="7"/>
       <w:bookmarkEnd w:id="9"/>
       <w:bookmarkEnd w:id="10"/>
@@ -22749,7 +23230,7 @@
       <w:r>
         <w:t xml:space="preserve"> at </w:t>
       </w:r>
-      <w:hyperlink r:id="rId17" w:history="1">
+      <w:hyperlink r:id="rId18" w:history="1">
         <w:r>
           <w:rPr>
             <w:rStyle w:val="Hyperlink"/>
@@ -22765,7 +23246,7 @@
       <w:pPr>
         <w:pStyle w:val="Heading2"/>
       </w:pPr>
-      <w:bookmarkStart w:id="66" w:name="_Toc73449262"/>
+      <w:bookmarkStart w:id="66" w:name="_Toc84799158"/>
       <w:r>
         <w:t>IBM Release History</w:t>
       </w:r>
@@ -24002,7 +24483,7 @@
             <w:rPr>
               <w:lang w:val="en-GB"/>
             </w:rPr>
-            <w:t>4.0.0</w:t>
+            <w:t>4.1.0</w:t>
           </w:r>
           <w:r>
             <w:rPr>
@@ -24094,7 +24575,7 @@
               <w:noProof/>
               <w:lang w:val="en-GB"/>
             </w:rPr>
-            <w:t>Examples</w:t>
+            <w:t>Hardware Abstraction Layer</w:t>
           </w:r>
           <w:r>
             <w:rPr>
@@ -24137,7 +24618,7 @@
         <v:path o:extrusionok="f" gradientshapeok="t" o:connecttype="rect"/>
         <o:lock v:ext="edit" aspectratio="t"/>
       </v:shapetype>
-      <v:shape id="_x0000_i1154" type="#_x0000_t75" style="width:32.25pt;height:32.25pt" o:bullet="t">
+      <v:shape id="_x0000_i1045" type="#_x0000_t75" style="width:32.25pt;height:32.25pt" o:bullet="t">
         <v:imagedata r:id="rId1" o:title="zp-32x32"/>
       </v:shape>
     </w:pict>
@@ -24145,7 +24626,7 @@
   <w:abstractNum w:abstractNumId="0" w15:restartNumberingAfterBreak="0">
     <w:nsid w:val="FFFFFF7C"/>
     <w:multiLevelType w:val="singleLevel"/>
-    <w:tmpl w:val="F2486BA8"/>
+    <w:tmpl w:val="27B6B99E"/>
     <w:lvl w:ilvl="0">
       <w:start w:val="1"/>
       <w:numFmt w:val="decimal"/>
@@ -24162,7 +24643,7 @@
   <w:abstractNum w:abstractNumId="1" w15:restartNumberingAfterBreak="0">
     <w:nsid w:val="FFFFFF7D"/>
     <w:multiLevelType w:val="singleLevel"/>
-    <w:tmpl w:val="8FEA9072"/>
+    <w:tmpl w:val="1FA0B2C8"/>
     <w:lvl w:ilvl="0">
       <w:start w:val="1"/>
       <w:numFmt w:val="decimal"/>
@@ -24179,7 +24660,7 @@
   <w:abstractNum w:abstractNumId="2" w15:restartNumberingAfterBreak="0">
     <w:nsid w:val="FFFFFF7E"/>
     <w:multiLevelType w:val="singleLevel"/>
-    <w:tmpl w:val="66A4414C"/>
+    <w:tmpl w:val="724E733C"/>
     <w:lvl w:ilvl="0">
       <w:start w:val="1"/>
       <w:numFmt w:val="decimal"/>
@@ -24214,7 +24695,7 @@
   <w:abstractNum w:abstractNumId="4" w15:restartNumberingAfterBreak="0">
     <w:nsid w:val="FFFFFF80"/>
     <w:multiLevelType w:val="singleLevel"/>
-    <w:tmpl w:val="EEFE43A4"/>
+    <w:tmpl w:val="B436EEAC"/>
     <w:lvl w:ilvl="0">
       <w:start w:val="1"/>
       <w:numFmt w:val="bullet"/>
@@ -24234,7 +24715,7 @@
   <w:abstractNum w:abstractNumId="5" w15:restartNumberingAfterBreak="0">
     <w:nsid w:val="FFFFFF81"/>
     <w:multiLevelType w:val="singleLevel"/>
-    <w:tmpl w:val="AE20B4D6"/>
+    <w:tmpl w:val="62CCC5D2"/>
     <w:lvl w:ilvl="0">
       <w:start w:val="1"/>
       <w:numFmt w:val="bullet"/>
@@ -24254,7 +24735,7 @@
   <w:abstractNum w:abstractNumId="6" w15:restartNumberingAfterBreak="0">
     <w:nsid w:val="FFFFFF82"/>
     <w:multiLevelType w:val="singleLevel"/>
-    <w:tmpl w:val="0E482A86"/>
+    <w:tmpl w:val="B4F4A84E"/>
     <w:lvl w:ilvl="0">
       <w:start w:val="1"/>
       <w:numFmt w:val="bullet"/>
@@ -24274,7 +24755,7 @@
   <w:abstractNum w:abstractNumId="7" w15:restartNumberingAfterBreak="0">
     <w:nsid w:val="FFFFFF83"/>
     <w:multiLevelType w:val="singleLevel"/>
-    <w:tmpl w:val="0464C0B8"/>
+    <w:tmpl w:val="692AE7CA"/>
     <w:lvl w:ilvl="0">
       <w:start w:val="1"/>
       <w:numFmt w:val="bullet"/>
@@ -24294,7 +24775,7 @@
   <w:abstractNum w:abstractNumId="8" w15:restartNumberingAfterBreak="0">
     <w:nsid w:val="FFFFFF88"/>
     <w:multiLevelType w:val="singleLevel"/>
-    <w:tmpl w:val="6E90E518"/>
+    <w:tmpl w:val="D6FAC24C"/>
     <w:lvl w:ilvl="0">
       <w:start w:val="1"/>
       <w:numFmt w:val="decimal"/>
@@ -24311,7 +24792,7 @@
   <w:abstractNum w:abstractNumId="9" w15:restartNumberingAfterBreak="0">
     <w:nsid w:val="FFFFFF89"/>
     <w:multiLevelType w:val="singleLevel"/>
-    <w:tmpl w:val="3546403E"/>
+    <w:tmpl w:val="9E8019A6"/>
     <w:lvl w:ilvl="0">
       <w:start w:val="1"/>
       <w:numFmt w:val="bullet"/>
@@ -27994,6 +28475,9 @@
   </w:num>
   <w:num w:numId="32">
     <w:abstractNumId w:val="3"/>
+  </w:num>
+  <w:num w:numId="33">
+    <w:abstractNumId w:val="48"/>
   </w:num>
   <w:numIdMacAtCleanup w:val="5"/>
 </w:numbering>
@@ -28390,7 +28874,7 @@
   </w:latentStyles>
   <w:style w:type="paragraph" w:default="1" w:styleId="Normal">
     <w:name w:val="Normal"/>
-    <w:rsid w:val="00C5752D"/>
+    <w:rsid w:val="00DE32C5"/>
     <w:pPr>
       <w:suppressAutoHyphens/>
       <w:spacing w:line="276" w:lineRule="auto"/>

</xml_diff>